<commit_message>
Update with details from recordings, new information from sources
</commit_message>
<xml_diff>
--- a/EnvironmentalScan/EnvironmentalScan_InterviewNotes/ODL_ND8_InterviewNotes.docx
+++ b/EnvironmentalScan/EnvironmentalScan_InterviewNotes/ODL_ND8_InterviewNotes.docx
@@ -84,13 +84,19 @@
         </w:numPr>
       </w:pPr>
       <w:r>
-        <w:t xml:space="preserve"> The library does not have </w:t>
-      </w:r>
-      <w:r>
-        <w:t xml:space="preserve">enclosed </w:t>
-      </w:r>
-      <w:r>
-        <w:t>classroom space. Events take place in an open multi-use area.</w:t>
+        <w:t xml:space="preserve"> The library </w:t>
+      </w:r>
+      <w:r>
+        <w:t>has a large conference room, but most programming t</w:t>
+      </w:r>
+      <w:r>
+        <w:t>ake</w:t>
+      </w:r>
+      <w:r>
+        <w:t>s</w:t>
+      </w:r>
+      <w:r>
+        <w:t xml:space="preserve"> place in an open multi-use area.</w:t>
       </w:r>
     </w:p>
     <w:p>
@@ -224,8 +230,6 @@
       <w:r>
         <w:t>near future, which c</w:t>
       </w:r>
-      <w:bookmarkStart w:id="0" w:name="_GoBack"/>
-      <w:bookmarkEnd w:id="0"/>
       <w:r>
         <w:t xml:space="preserve">ould support new programming. </w:t>
       </w:r>
@@ -257,9 +261,10 @@
       </w:r>
     </w:p>
     <w:p/>
-    <w:p/>
-    <w:p/>
-    <w:p/>
+    <w:p>
+      <w:bookmarkStart w:id="0" w:name="_GoBack"/>
+      <w:bookmarkEnd w:id="0"/>
+    </w:p>
     <w:sectPr>
       <w:pgSz w:w="12240" w:h="15840"/>
       <w:pgMar w:top="1440" w:right="1440" w:bottom="1440" w:left="1440" w:header="720" w:footer="720" w:gutter="0"/>

</xml_diff>